<commit_message>
fixing default config review comments
</commit_message>
<xml_diff>
--- a/useful info.docx
+++ b/useful info.docx
@@ -94,9 +94,177 @@
         </w:r>
       </w:hyperlink>
     </w:p>
-    <w:p>
+    <w:p/>
+    <w:p>
+      <w:r>
+        <w:t>Prepare android build for release:</w:t>
+      </w:r>
+    </w:p>
+    <w:p>
+      <w:pPr>
+        <w:tabs>
+          <w:tab w:val="left" w:pos="916"/>
+          <w:tab w:val="left" w:pos="1832"/>
+          <w:tab w:val="left" w:pos="2748"/>
+          <w:tab w:val="left" w:pos="3664"/>
+          <w:tab w:val="left" w:pos="4580"/>
+          <w:tab w:val="left" w:pos="5496"/>
+          <w:tab w:val="left" w:pos="6412"/>
+          <w:tab w:val="left" w:pos="7328"/>
+          <w:tab w:val="left" w:pos="8244"/>
+          <w:tab w:val="left" w:pos="9160"/>
+          <w:tab w:val="left" w:pos="10076"/>
+          <w:tab w:val="left" w:pos="10992"/>
+          <w:tab w:val="left" w:pos="11908"/>
+          <w:tab w:val="left" w:pos="12824"/>
+          <w:tab w:val="left" w:pos="13740"/>
+          <w:tab w:val="left" w:pos="14656"/>
+        </w:tabs>
+        <w:spacing w:after="0" w:line="240" w:lineRule="auto"/>
+        <w:rPr>
+          <w:rFonts w:ascii="Courier New" w:eastAsia="Times New Roman" w:hAnsi="Courier New" w:cs="Courier New"/>
+          <w:color w:val="303943"/>
+          <w:sz w:val="24"/>
+          <w:szCs w:val="24"/>
+        </w:rPr>
+      </w:pPr>
+      <w:proofErr w:type="gramStart"/>
+      <w:r>
+        <w:rPr>
+          <w:rFonts w:ascii="var(--code-font-family)" w:eastAsia="Times New Roman" w:hAnsi="var(--code-font-family)" w:cs="Courier New"/>
+          <w:color w:val="303943"/>
+          <w:sz w:val="20"/>
+          <w:szCs w:val="20"/>
+        </w:rPr>
+        <w:t>ionic</w:t>
+      </w:r>
+      <w:proofErr w:type="gramEnd"/>
+      <w:r>
+        <w:rPr>
+          <w:rFonts w:ascii="var(--code-font-family)" w:eastAsia="Times New Roman" w:hAnsi="var(--code-font-family)" w:cs="Courier New"/>
+          <w:color w:val="303943"/>
+          <w:sz w:val="20"/>
+          <w:szCs w:val="20"/>
+        </w:rPr>
+        <w:t xml:space="preserve"> </w:t>
+      </w:r>
+      <w:proofErr w:type="spellStart"/>
+      <w:r>
+        <w:rPr>
+          <w:rFonts w:ascii="var(--code-font-family)" w:eastAsia="Times New Roman" w:hAnsi="var(--code-font-family)" w:cs="Courier New"/>
+          <w:color w:val="303943"/>
+          <w:sz w:val="20"/>
+          <w:szCs w:val="20"/>
+        </w:rPr>
+        <w:t>cordova</w:t>
+      </w:r>
+      <w:proofErr w:type="spellEnd"/>
+      <w:r>
+        <w:rPr>
+          <w:rFonts w:ascii="var(--code-font-family)" w:eastAsia="Times New Roman" w:hAnsi="var(--code-font-family)" w:cs="Courier New"/>
+          <w:color w:val="303943"/>
+          <w:sz w:val="20"/>
+          <w:szCs w:val="20"/>
+        </w:rPr>
+        <w:t xml:space="preserve"> build android --prod --release</w:t>
+      </w:r>
+    </w:p>
+    <w:p/>
+    <w:p>
+      <w:r>
+        <w:t xml:space="preserve">How to sign android unsigned </w:t>
+      </w:r>
+      <w:proofErr w:type="spellStart"/>
+      <w:r>
+        <w:t>apk</w:t>
+      </w:r>
+      <w:proofErr w:type="spellEnd"/>
+      <w:r>
+        <w:t>:</w:t>
+      </w:r>
+    </w:p>
+    <w:p>
+      <w:r>
+        <w:t>"C:\Program Files\Java\jdk1.8.0_231\bin\</w:t>
+      </w:r>
+      <w:proofErr w:type="spellStart"/>
+      <w:r>
+        <w:t>jarsigner</w:t>
+      </w:r>
+      <w:proofErr w:type="spellEnd"/>
+      <w:r>
+        <w:t>" -verbose -</w:t>
+      </w:r>
+      <w:proofErr w:type="spellStart"/>
+      <w:r>
+        <w:t>sigalg</w:t>
+      </w:r>
+      <w:proofErr w:type="spellEnd"/>
+      <w:r>
+        <w:t xml:space="preserve"> SHA1withRSA -</w:t>
+      </w:r>
+      <w:proofErr w:type="spellStart"/>
+      <w:r>
+        <w:t>digestalg</w:t>
+      </w:r>
+      <w:proofErr w:type="spellEnd"/>
+      <w:r>
+        <w:t xml:space="preserve"> SHA1 -</w:t>
+      </w:r>
+      <w:proofErr w:type="spellStart"/>
+      <w:r>
+        <w:t>keystore</w:t>
+      </w:r>
+      <w:proofErr w:type="spellEnd"/>
+      <w:r>
+        <w:t xml:space="preserve"> my-release-</w:t>
+      </w:r>
+      <w:proofErr w:type="spellStart"/>
+      <w:r>
+        <w:t>key.keystore</w:t>
+      </w:r>
+      <w:proofErr w:type="spellEnd"/>
+      <w:r>
+        <w:t xml:space="preserve"> "D:\Projects\Non upwork\ParliamentAngularApp\platforms\android\app\build\outputs\apk\release\app-release.apk" </w:t>
+      </w:r>
+      <w:proofErr w:type="spellStart"/>
+      <w:r>
+        <w:t>alias_name</w:t>
+      </w:r>
       <w:bookmarkStart w:id="0" w:name="_GoBack"/>
       <w:bookmarkEnd w:id="0"/>
+      <w:proofErr w:type="spellEnd"/>
+    </w:p>
+    <w:p>
+      <w:proofErr w:type="spellStart"/>
+      <w:r>
+        <w:t>Zipalign</w:t>
+      </w:r>
+      <w:proofErr w:type="spellEnd"/>
+      <w:r>
+        <w:t xml:space="preserve"> unsigned signed </w:t>
+      </w:r>
+      <w:proofErr w:type="spellStart"/>
+      <w:r>
+        <w:t>apk</w:t>
+      </w:r>
+      <w:proofErr w:type="spellEnd"/>
+      <w:r>
+        <w:t>:</w:t>
+      </w:r>
+    </w:p>
+    <w:p>
+      <w:r>
+        <w:t xml:space="preserve">"C:\Users\Volodymyr\AppData\Local\Android\Sdk\build-tools\29.0.2\zipalign" -f -v 4 "D:\Projects\Non upwork\ParliamentAngularApp\platforms\android\app\build\outputs\apk\release\app-release-unsigned.apk" "D:\Projects\Non upwork\ParliamentAngularApp\platforms\android\app\build\outputs\apk\release\parliament </w:t>
+      </w:r>
+      <w:proofErr w:type="spellStart"/>
+      <w:r>
+        <w:t>UA.apk</w:t>
+      </w:r>
+      <w:proofErr w:type="spellEnd"/>
+      <w:r>
+        <w:t>"</w:t>
+      </w:r>
     </w:p>
     <w:sectPr>
       <w:pgSz w:w="12240" w:h="15840"/>
@@ -540,6 +708,67 @@
       <w:u w:val="single"/>
     </w:rPr>
   </w:style>
+  <w:style w:type="paragraph" w:styleId="HTMLPreformatted">
+    <w:name w:val="HTML Preformatted"/>
+    <w:basedOn w:val="Normal"/>
+    <w:link w:val="HTMLPreformattedChar"/>
+    <w:uiPriority w:val="99"/>
+    <w:semiHidden/>
+    <w:unhideWhenUsed/>
+    <w:rsid w:val="008F48B7"/>
+    <w:pPr>
+      <w:tabs>
+        <w:tab w:val="left" w:pos="916"/>
+        <w:tab w:val="left" w:pos="1832"/>
+        <w:tab w:val="left" w:pos="2748"/>
+        <w:tab w:val="left" w:pos="3664"/>
+        <w:tab w:val="left" w:pos="4580"/>
+        <w:tab w:val="left" w:pos="5496"/>
+        <w:tab w:val="left" w:pos="6412"/>
+        <w:tab w:val="left" w:pos="7328"/>
+        <w:tab w:val="left" w:pos="8244"/>
+        <w:tab w:val="left" w:pos="9160"/>
+        <w:tab w:val="left" w:pos="10076"/>
+        <w:tab w:val="left" w:pos="10992"/>
+        <w:tab w:val="left" w:pos="11908"/>
+        <w:tab w:val="left" w:pos="12824"/>
+        <w:tab w:val="left" w:pos="13740"/>
+        <w:tab w:val="left" w:pos="14656"/>
+      </w:tabs>
+      <w:spacing w:after="0" w:line="240" w:lineRule="auto"/>
+    </w:pPr>
+    <w:rPr>
+      <w:rFonts w:ascii="Courier New" w:eastAsia="Times New Roman" w:hAnsi="Courier New" w:cs="Courier New"/>
+      <w:sz w:val="20"/>
+      <w:szCs w:val="20"/>
+    </w:rPr>
+  </w:style>
+  <w:style w:type="character" w:customStyle="1" w:styleId="HTMLPreformattedChar">
+    <w:name w:val="HTML Preformatted Char"/>
+    <w:basedOn w:val="DefaultParagraphFont"/>
+    <w:link w:val="HTMLPreformatted"/>
+    <w:uiPriority w:val="99"/>
+    <w:semiHidden/>
+    <w:rsid w:val="008F48B7"/>
+    <w:rPr>
+      <w:rFonts w:ascii="Courier New" w:eastAsia="Times New Roman" w:hAnsi="Courier New" w:cs="Courier New"/>
+      <w:sz w:val="20"/>
+      <w:szCs w:val="20"/>
+    </w:rPr>
+  </w:style>
+  <w:style w:type="character" w:styleId="HTMLCode">
+    <w:name w:val="HTML Code"/>
+    <w:basedOn w:val="DefaultParagraphFont"/>
+    <w:uiPriority w:val="99"/>
+    <w:semiHidden/>
+    <w:unhideWhenUsed/>
+    <w:rsid w:val="008F48B7"/>
+    <w:rPr>
+      <w:rFonts w:ascii="Courier New" w:eastAsia="Times New Roman" w:hAnsi="Courier New" w:cs="Courier New"/>
+      <w:sz w:val="20"/>
+      <w:szCs w:val="20"/>
+    </w:rPr>
+  </w:style>
 </w:styles>
 </file>
 

</xml_diff>